<commit_message>
updating to align with shawn's changes
</commit_message>
<xml_diff>
--- a/manuscript/01_manuscript_cea-comparison.docx
+++ b/manuscript/01_manuscript_cea-comparison.docx
@@ -51,7 +51,7 @@
         <w:pStyle w:val="BodyText"/>
       </w:pPr>
       <w:r>
-        <w:t xml:space="preserve">In practice, however, considerations over model transparency, detail, ease of use, and even regulatory disclosure requirements may also come into play. In addition, the application of Value of Information (VOI) methods may also guide model selection because the computational demands of VOI can be considerable</w:t>
+        <w:t xml:space="preserve">In practice, considerations over model transparency, detail, ease of use, and even regulatory disclosure requirements may also come into play. In addition, the application of Value of Information (VOI) methods may also guide model selection because the computational demands of VOI can be considerable</w:t>
       </w:r>
       <w:r>
         <w:t xml:space="preserve"> </w:t>
@@ -68,7 +68,7 @@
         <w:pStyle w:val="BodyText"/>
       </w:pPr>
       <w:r>
-        <w:t xml:space="preserve">Our objective for this study was to develop and compare four models of the same underlying decision-making scenario. In doing so, we provide replicable, open-source (R) simulation code that crosswalks across diverse modeling approaches: cohort state transition (Markov) models, discrete event simulation (DES), microsimulation, and systems dynamics modeling based on time delay differential equations (DE). Importantly, these models draw on an identical set of underlying parameters that should, we hypothesized, lead to equivalent (in expectation) cost and quality-adjusted life year (QALY) estimates and decision outcomes. Our results demonstrate that under common situations (e.g., the use of tunnel states in Markov models) they do not.</w:t>
+        <w:t xml:space="preserve">Our objective for this study was to develop and compare four models of the same underlying decision-making scenario. In doing so, we provide replicable, open-source (R) simulation code that crosswalks across diverse modeling approaches: cohort state transition (Markov), indiviudal state transition (microsimulation), discrete event simulation (DES), and systems dynamics modeling based on time delay differential equations (DE). Importantly, these models draw on an identical set of underlying parameters that should, we hypothesized, lead to equivalent (in expectation) cost and quality-adjusted life year (QALY) estimates and decision outcomes. Our results demonstrate that under common situations (e.g., the use of tunnel states in Markov models) they do not.</w:t>
       </w:r>
     </w:p>
     <w:p>
@@ -76,7 +76,7 @@
         <w:pStyle w:val="BodyText"/>
       </w:pPr>
       <w:r>
-        <w:t xml:space="preserve">A key contribution of our study is the mathematical derivation of adjustment factors that must be applied to individual- and cohort state transition (Markov) models to produce equivalent model estimates as discrete event simulation or differential equations models. These adjustments are necessary due to an interaction between competing risks and the coarsening of time into discrete cycles in a Markov model. Notably—-and somewhat counterintuitively—-neither half-cycle corrections (or its alternatives) or reducing the time cycle to continuous time will remove this source of bias. Our results demonstrate that depending on the circumstances, these biases are not trivial and can lead to differences in decision-making that arise simply due to differences in model choice.</w:t>
+        <w:t xml:space="preserve">A key contribution of our study is the derivation of adjustment factors that must be applied to individual- and cohort state transition (Markov) models to produce equivalent model estimates as discrete event simulation or differential equations models. These adjustments are necessary due to an interaction between competing risks and the coarsening of time into discrete cycles in a Markov model. Notably—-and somewhat counterintuitively—-neither half-cycle corrections (or its alternatives) or reducing the time cycle will remove this source of bias. Our results demonstrate that depending on the circumstances, these biases are not trivial and can lead to differences in decision-making that arise simply due to differences in model choice.</w:t>
       </w:r>
     </w:p>
     <w:p>
@@ -101,39 +101,29 @@
       <w:pPr>
         <w:pStyle w:val="Heading2"/>
       </w:pPr>
-      <w:bookmarkStart w:id="22" w:name="cohort-state-transition-markov"/>
-      <w:r>
-        <w:t xml:space="preserve">Cohort State Transition (Markov)</w:t>
+      <w:bookmarkStart w:id="22" w:name="cohort-and-individual-state-transition-models"/>
+      <w:r>
+        <w:t xml:space="preserve">Cohort and Individual State Transition Models</w:t>
       </w:r>
       <w:bookmarkEnd w:id="22"/>
     </w:p>
     <w:p>
       <w:pPr>
+        <w:pStyle w:val="FirstParagraph"/>
+      </w:pPr>
+      <w:r>
+        <w:t xml:space="preserve">State transition models conceptualize disease and/or therapeutic decision problems in terms of discrete states that individuals can occupy over some defined time horizon.</w:t>
+      </w:r>
+    </w:p>
+    <w:p>
+      <w:pPr>
         <w:pStyle w:val="Heading2"/>
       </w:pPr>
-      <w:bookmarkStart w:id="23" w:name="microsimulation"/>
-      <w:r>
-        <w:t xml:space="preserve">Microsimulation</w:t>
+      <w:bookmarkStart w:id="23" w:name="discrete-event-simulation"/>
+      <w:r>
+        <w:t xml:space="preserve">Discrete Event Simulation</w:t>
       </w:r>
       <w:bookmarkEnd w:id="23"/>
-    </w:p>
-    <w:p>
-      <w:pPr>
-        <w:pStyle w:val="FirstParagraph"/>
-      </w:pPr>
-      <w:r>
-        <w:t xml:space="preserve">Whereas cohort state transition models trace out the mean outcome response for a homongenous cohort, micrisimulation models simulate indivdiual health and costtrajectories.</w:t>
-      </w:r>
-    </w:p>
-    <w:p>
-      <w:pPr>
-        <w:pStyle w:val="Heading2"/>
-      </w:pPr>
-      <w:bookmarkStart w:id="24" w:name="discrete-event-simulation"/>
-      <w:r>
-        <w:t xml:space="preserve">Discrete Event Simulation</w:t>
-      </w:r>
-      <w:bookmarkEnd w:id="24"/>
     </w:p>
     <w:p>
       <w:pPr>
@@ -222,31 +212,31 @@
       <w:pPr>
         <w:pStyle w:val="Heading2"/>
       </w:pPr>
-      <w:bookmarkStart w:id="25" w:name="time-delay-differential-equations"/>
+      <w:bookmarkStart w:id="24" w:name="time-delay-differential-equations"/>
       <w:r>
         <w:t xml:space="preserve">Time Delay Differential Equations</w:t>
       </w:r>
+      <w:bookmarkEnd w:id="24"/>
+    </w:p>
+    <w:p>
+      <w:pPr>
+        <w:pStyle w:val="Heading1"/>
+      </w:pPr>
+      <w:bookmarkStart w:id="25" w:name="methods"/>
+      <w:r>
+        <w:t xml:space="preserve">Methods</w:t>
+      </w:r>
       <w:bookmarkEnd w:id="25"/>
     </w:p>
     <w:p>
       <w:pPr>
-        <w:pStyle w:val="Heading1"/>
-      </w:pPr>
-      <w:bookmarkStart w:id="26" w:name="methods"/>
-      <w:r>
-        <w:t xml:space="preserve">Methods</w:t>
+        <w:pStyle w:val="Heading2"/>
+      </w:pPr>
+      <w:bookmarkStart w:id="26" w:name="simple-pharmacogenomic-decision-scenario"/>
+      <w:r>
+        <w:t xml:space="preserve">Simple Pharmacogenomic Decision Scenario</w:t>
       </w:r>
       <w:bookmarkEnd w:id="26"/>
-    </w:p>
-    <w:p>
-      <w:pPr>
-        <w:pStyle w:val="Heading2"/>
-      </w:pPr>
-      <w:bookmarkStart w:id="27" w:name="simple-pharmacogenomic-decision-scenario"/>
-      <w:r>
-        <w:t xml:space="preserve">Simple Pharmacogenomic Decision Scenario</w:t>
-      </w:r>
-      <w:bookmarkEnd w:id="27"/>
     </w:p>
     <w:p>
       <w:pPr>
@@ -359,7 +349,7 @@
                     </pic:cNvPicPr>
                   </pic:nvPicPr>
                   <pic:blipFill>
-                    <a:blip r:embed="rId28"/>
+                    <a:blip r:embed="rId27"/>
                     <a:stretch>
                       <a:fillRect/>
                     </a:stretch>
@@ -414,7 +404,7 @@
                     </pic:cNvPicPr>
                   </pic:nvPicPr>
                   <pic:blipFill>
-                    <a:blip r:embed="rId29"/>
+                    <a:blip r:embed="rId28"/>
                     <a:stretch>
                       <a:fillRect/>
                     </a:stretch>
@@ -445,11 +435,11 @@
       <w:pPr>
         <w:pStyle w:val="Heading1"/>
       </w:pPr>
-      <w:bookmarkStart w:id="30" w:name="unadjusted-model-comparison-results"/>
+      <w:bookmarkStart w:id="29" w:name="unadjusted-model-comparison-results"/>
       <w:r>
         <w:t xml:space="preserve">Unadjusted Model Comparison Results</w:t>
       </w:r>
-      <w:bookmarkEnd w:id="30"/>
+      <w:bookmarkEnd w:id="29"/>
     </w:p>
     <w:p>
       <w:pPr>
@@ -471,7 +461,7 @@
                     </pic:cNvPicPr>
                   </pic:nvPicPr>
                   <pic:blipFill>
-                    <a:blip r:embed="rId31"/>
+                    <a:blip r:embed="rId30"/>
                     <a:stretch>
                       <a:fillRect/>
                     </a:stretch>
@@ -498,8 +488,8 @@
         </w:drawing>
       </w:r>
     </w:p>
-    <w:bookmarkStart w:id="38" w:name="refs"/>
-    <w:bookmarkStart w:id="32" w:name="ref-caro_discretely_2016"/>
+    <w:bookmarkStart w:id="37" w:name="refs"/>
+    <w:bookmarkStart w:id="31" w:name="ref-caro_discretely_2016"/>
     <w:p>
       <w:pPr>
         <w:pStyle w:val="Bibliography"/>
@@ -523,8 +513,8 @@
         <w:t xml:space="preserve">34 (7): 665–72.</w:t>
       </w:r>
     </w:p>
-    <w:bookmarkEnd w:id="32"/>
-    <w:bookmarkStart w:id="33" w:name="ref-caro_advantages_2016"/>
+    <w:bookmarkEnd w:id="31"/>
+    <w:bookmarkStart w:id="32" w:name="ref-caro_advantages_2016"/>
     <w:p>
       <w:pPr>
         <w:pStyle w:val="Bibliography"/>
@@ -545,8 +535,8 @@
         <w:t xml:space="preserve">. Taylor &amp; Francis.</w:t>
       </w:r>
     </w:p>
-    <w:bookmarkEnd w:id="33"/>
-    <w:bookmarkStart w:id="34" w:name="ref-graves_value_2018"/>
+    <w:bookmarkEnd w:id="32"/>
+    <w:bookmarkStart w:id="33" w:name="ref-graves_value_2018"/>
     <w:p>
       <w:pPr>
         <w:pStyle w:val="Bibliography"/>
@@ -567,8 +557,8 @@
         <w:t xml:space="preserve">. University of Chicago Press.</w:t>
       </w:r>
     </w:p>
-    <w:bookmarkEnd w:id="34"/>
-    <w:bookmarkStart w:id="35" w:name="ref-jalal_gaussian_2018"/>
+    <w:bookmarkEnd w:id="33"/>
+    <w:bookmarkStart w:id="34" w:name="ref-jalal_gaussian_2018"/>
     <w:p>
       <w:pPr>
         <w:pStyle w:val="Bibliography"/>
@@ -592,8 +582,8 @@
         <w:t xml:space="preserve">38 (2): 174–88.</w:t>
       </w:r>
     </w:p>
-    <w:bookmarkEnd w:id="35"/>
-    <w:bookmarkStart w:id="36" w:name="ref-KarnonModelingusingdiscrete2012"/>
+    <w:bookmarkEnd w:id="34"/>
+    <w:bookmarkStart w:id="35" w:name="ref-KarnonModelingusingdiscrete2012"/>
     <w:p>
       <w:pPr>
         <w:pStyle w:val="Bibliography"/>
@@ -617,8 +607,8 @@
         <w:t xml:space="preserve">32 (5): 701–11.</w:t>
       </w:r>
     </w:p>
-    <w:bookmarkEnd w:id="36"/>
-    <w:bookmarkStart w:id="37" w:name="ref-stahl_modelling_2008"/>
+    <w:bookmarkEnd w:id="35"/>
+    <w:bookmarkStart w:id="36" w:name="ref-stahl_modelling_2008"/>
     <w:p>
       <w:pPr>
         <w:pStyle w:val="Bibliography"/>
@@ -642,8 +632,8 @@
         <w:t xml:space="preserve">26 (2): 131–48.</w:t>
       </w:r>
     </w:p>
+    <w:bookmarkEnd w:id="36"/>
     <w:bookmarkEnd w:id="37"/>
-    <w:bookmarkEnd w:id="38"/>
     <w:sectPr>
       <w:pgSz w:w="12240" w:h="15840"/>
       <w:pgMar w:top="1440" w:right="1440" w:bottom="1440" w:left="1440" w:header="720" w:footer="720" w:gutter="0"/>

</xml_diff>